<commit_message>
Upate to CPHEA_ICP processor to handle dilution factor and missing measured values
</commit_message>
<xml_diff>
--- a/Processors/CPHEA_ICP/CPHEA_ICP_specs.docx
+++ b/Processors/CPHEA_ICP/CPHEA_ICP_specs.docx
@@ -409,23 +409,7 @@
                 <w:rFonts w:eastAsia="Times New Roman"/>
                 <w:color w:val="000000"/>
               </w:rPr>
-              <w:t xml:space="preserve">Column G will contain a string of characters </w:t>
-            </w:r>
-            <w:proofErr w:type="gramStart"/>
-            <w:r>
-              <w:rPr>
-                <w:rFonts w:eastAsia="Times New Roman"/>
-                <w:color w:val="000000"/>
-              </w:rPr>
-              <w:t>similar to</w:t>
-            </w:r>
-            <w:proofErr w:type="gramEnd"/>
-            <w:r>
-              <w:rPr>
-                <w:rFonts w:eastAsia="Times New Roman"/>
-                <w:color w:val="000000"/>
-              </w:rPr>
-              <w:t xml:space="preserve"> the following examples: “B 249.677 S1 Axial” or “Ca 396.847 S2 Radial”. In each case, the “S1” or “S2” always needs to be removed. “Radial” should be replaced with “R”. “Axial” should be removed entirely.</w:t>
+              <w:t>Column G will contain a string of characters similar to the following examples: “B 249.677 S1 Axial” or “Ca 396.847 S2 Radial”. In each case, the “S1” or “S2” always needs to be removed. “Radial” should be replaced with “R”. “Axial” should be removed entirely.</w:t>
             </w:r>
           </w:p>
           <w:p>
@@ -820,6 +804,297 @@
         </w:rPr>
         <w:t>R. Logan Osborne</w:t>
       </w:r>
+    </w:p>
+    <w:p>
+      <w:pPr>
+        <w:outlineLvl w:val="0"/>
+      </w:pPr>
+      <w:r>
+        <w:rPr>
+          <w:b/>
+          <w:bCs/>
+        </w:rPr>
+        <w:lastRenderedPageBreak/>
+        <w:t>From:</w:t>
+      </w:r>
+      <w:r>
+        <w:t xml:space="preserve"> Wolfe, Kurt &lt;</w:t>
+      </w:r>
+      <w:hyperlink r:id="rId5" w:history="1">
+        <w:r>
+          <w:rPr>
+            <w:rStyle w:val="Hyperlink"/>
+          </w:rPr>
+          <w:t>Wolfe.Kurt@epa.gov</w:t>
+        </w:r>
+      </w:hyperlink>
+      <w:r>
+        <w:t xml:space="preserve">&gt; </w:t>
+      </w:r>
+      <w:r>
+        <w:br/>
+      </w:r>
+      <w:r>
+        <w:rPr>
+          <w:b/>
+          <w:bCs/>
+        </w:rPr>
+        <w:t>Sent:</w:t>
+      </w:r>
+      <w:r>
+        <w:t xml:space="preserve"> Tuesday, January 11, 2022 3:15 PM</w:t>
+      </w:r>
+      <w:r>
+        <w:br/>
+      </w:r>
+      <w:r>
+        <w:rPr>
+          <w:b/>
+          <w:bCs/>
+        </w:rPr>
+        <w:t>To:</w:t>
+      </w:r>
+      <w:r>
+        <w:t xml:space="preserve"> Callahan, Curtis &lt;</w:t>
+      </w:r>
+      <w:hyperlink r:id="rId6" w:history="1">
+        <w:r>
+          <w:rPr>
+            <w:rStyle w:val="Hyperlink"/>
+          </w:rPr>
+          <w:t>Callahan.Curtis@epa.gov</w:t>
+        </w:r>
+      </w:hyperlink>
+      <w:r>
+        <w:t>&gt;; Osborne, Richard &lt;</w:t>
+      </w:r>
+      <w:hyperlink r:id="rId7" w:history="1">
+        <w:r>
+          <w:rPr>
+            <w:rStyle w:val="Hyperlink"/>
+          </w:rPr>
+          <w:t>Osborne.Richard@epa.gov</w:t>
+        </w:r>
+      </w:hyperlink>
+      <w:r>
+        <w:t>&gt;</w:t>
+      </w:r>
+      <w:r>
+        <w:br/>
+      </w:r>
+      <w:r>
+        <w:rPr>
+          <w:b/>
+          <w:bCs/>
+        </w:rPr>
+        <w:t>Cc:</w:t>
+      </w:r>
+      <w:r>
+        <w:t xml:space="preserve"> Dunken, Paul &lt;</w:t>
+      </w:r>
+      <w:hyperlink r:id="rId8" w:history="1">
+        <w:r>
+          <w:rPr>
+            <w:rStyle w:val="Hyperlink"/>
+          </w:rPr>
+          <w:t>dunken.paul@epa.gov</w:t>
+        </w:r>
+      </w:hyperlink>
+      <w:r>
+        <w:t>&gt;; Smith, Deron &lt;</w:t>
+      </w:r>
+      <w:hyperlink r:id="rId9" w:history="1">
+        <w:r>
+          <w:rPr>
+            <w:rStyle w:val="Hyperlink"/>
+          </w:rPr>
+          <w:t>smith.deron@epa.gov</w:t>
+        </w:r>
+      </w:hyperlink>
+      <w:r>
+        <w:t>&gt;; Fox, Jakob &lt;</w:t>
+      </w:r>
+      <w:hyperlink r:id="rId10" w:history="1">
+        <w:r>
+          <w:rPr>
+            <w:rStyle w:val="Hyperlink"/>
+          </w:rPr>
+          <w:t>Fox.Jakob@epa.gov</w:t>
+        </w:r>
+      </w:hyperlink>
+      <w:r>
+        <w:t>&gt;; Browning, Emily &lt;</w:t>
+      </w:r>
+      <w:hyperlink r:id="rId11" w:history="1">
+        <w:r>
+          <w:rPr>
+            <w:rStyle w:val="Hyperlink"/>
+          </w:rPr>
+          <w:t>Browning.Emily.E@epa.gov</w:t>
+        </w:r>
+      </w:hyperlink>
+      <w:r>
+        <w:t>&gt;</w:t>
+      </w:r>
+      <w:r>
+        <w:br/>
+      </w:r>
+      <w:r>
+        <w:rPr>
+          <w:b/>
+          <w:bCs/>
+        </w:rPr>
+        <w:t>Subject:</w:t>
+      </w:r>
+      <w:r>
+        <w:t xml:space="preserve"> New processors</w:t>
+      </w:r>
+    </w:p>
+    <w:p/>
+    <w:p>
+      <w:r>
+        <w:t>I uploaded the three new processors to OneDrive:</w:t>
+      </w:r>
+    </w:p>
+    <w:p>
+      <w:hyperlink r:id="rId12" w:history="1">
+        <w:r>
+          <w:rPr>
+            <w:noProof/>
+            <w:color w:val="0000FF"/>
+            <w:shd w:val="clear" w:color="auto" w:fill="F3F2F1"/>
+          </w:rPr>
+          <w:drawing>
+            <wp:inline distT="0" distB="0" distL="0" distR="0" wp14:anchorId="2A8D8182" wp14:editId="11AE1DB0">
+              <wp:extent cx="152400" cy="152400"/>
+              <wp:effectExtent l="0" t="0" r="0" b="0"/>
+              <wp:docPr id="1" name="Picture 1" descr="​Folder icon"/>
+              <wp:cNvGraphicFramePr>
+                <a:graphicFrameLocks xmlns:a="http://schemas.openxmlformats.org/drawingml/2006/main" noChangeAspect="1"/>
+              </wp:cNvGraphicFramePr>
+              <a:graphic xmlns:a="http://schemas.openxmlformats.org/drawingml/2006/main">
+                <a:graphicData uri="http://schemas.openxmlformats.org/drawingml/2006/picture">
+                  <pic:pic xmlns:pic="http://schemas.openxmlformats.org/drawingml/2006/picture">
+                    <pic:nvPicPr>
+                      <pic:cNvPr id="0" name="Picture 1" descr="​Folder icon"/>
+                      <pic:cNvPicPr>
+                        <a:picLocks noChangeAspect="1" noChangeArrowheads="1"/>
+                      </pic:cNvPicPr>
+                    </pic:nvPicPr>
+                    <pic:blipFill>
+                      <a:blip r:embed="rId13" r:link="rId14">
+                        <a:extLst>
+                          <a:ext uri="{28A0092B-C50C-407E-A947-70E740481C1C}">
+                            <a14:useLocalDpi xmlns:a14="http://schemas.microsoft.com/office/drawing/2010/main" val="0"/>
+                          </a:ext>
+                        </a:extLst>
+                      </a:blip>
+                      <a:srcRect/>
+                      <a:stretch>
+                        <a:fillRect/>
+                      </a:stretch>
+                    </pic:blipFill>
+                    <pic:spPr bwMode="auto">
+                      <a:xfrm>
+                        <a:off x="0" y="0"/>
+                        <a:ext cx="152400" cy="152400"/>
+                      </a:xfrm>
+                      <a:prstGeom prst="rect">
+                        <a:avLst/>
+                      </a:prstGeom>
+                      <a:noFill/>
+                      <a:ln>
+                        <a:noFill/>
+                      </a:ln>
+                    </pic:spPr>
+                  </pic:pic>
+                </a:graphicData>
+              </a:graphic>
+            </wp:inline>
+          </w:drawing>
+        </w:r>
+        <w:r>
+          <w:rPr>
+            <w:rStyle w:val="SmartLink"/>
+          </w:rPr>
+          <w:t>processors</w:t>
+        </w:r>
+      </w:hyperlink>
+    </w:p>
+    <w:p/>
+    <w:p>
+      <w:r>
+        <w:t>A couple of notes for the CPHEA_ICP processor with the HF_20June2013_RV21.csv.</w:t>
+      </w:r>
+    </w:p>
+    <w:p>
+      <w:r>
+        <w:t>The columns used to calculate the dilution factor (columns E and F) are blank. We inserted a value of 0.0 if either of these columns is empty.</w:t>
+      </w:r>
+    </w:p>
+    <w:p/>
+    <w:p>
+      <w:r>
+        <w:t>There are empty values for the measured value (column J). Currently throwing an exception and halting processing when we encounter an empty cell. Is there a preferred way to handle this?</w:t>
+      </w:r>
+    </w:p>
+    <w:p/>
+    <w:p>
+      <w:r>
+        <w:t>Let us know how they work.</w:t>
+      </w:r>
+    </w:p>
+    <w:p/>
+    <w:p>
+      <w:r>
+        <w:t>Kurt</w:t>
+      </w:r>
+    </w:p>
+    <w:p/>
+    <w:p>
+      <w:r>
+        <w:t>--------------------------------------------------------------------------------------------------------------------------</w:t>
+      </w:r>
+    </w:p>
+    <w:p/>
+    <w:p>
+      <w:r>
+        <w:t>Thank you for uploading the new processors.</w:t>
+      </w:r>
+    </w:p>
+    <w:p/>
+    <w:p>
+      <w:r>
+        <w:t>After reviewing your questions regarding the CPHEA ICP Parser, we realized that we do not need to map anything to the dilution factor column in the universal parser template. Please remove all mapping from column E and F in the original file. (The reason is that this information equates to a preparation factor in the LIMS, not a dilution factor.) For column J in the original file, if any cells are blank, please insert a value of 0.00 in the parsed file.</w:t>
+      </w:r>
+    </w:p>
+    <w:p/>
+    <w:p>
+      <w:r>
+        <w:t>Let us know if you have any questions.</w:t>
+      </w:r>
+    </w:p>
+    <w:p/>
+    <w:p>
+      <w:r>
+        <w:t>Thank you,</w:t>
+      </w:r>
+    </w:p>
+    <w:p/>
+    <w:p>
+      <w:r>
+        <w:t>R. Logan Osborne</w:t>
+      </w:r>
+    </w:p>
+    <w:p/>
+    <w:p>
+      <w:pPr>
+        <w:pStyle w:val="NormalWeb"/>
+        <w:spacing w:before="0" w:beforeAutospacing="0" w:after="0" w:afterAutospacing="0"/>
+        <w:rPr>
+          <w:color w:val="000000"/>
+        </w:rPr>
+      </w:pPr>
     </w:p>
     <w:sectPr>
       <w:pgSz w:w="12240" w:h="15840"/>
@@ -1075,6 +1350,7 @@
     <w:lsdException w:name="HTML Sample" w:semiHidden="1" w:unhideWhenUsed="1"/>
     <w:lsdException w:name="HTML Typewriter" w:semiHidden="1" w:unhideWhenUsed="1"/>
     <w:lsdException w:name="HTML Variable" w:semiHidden="1" w:unhideWhenUsed="1"/>
+    <w:lsdException w:name="Normal Table" w:semiHidden="1" w:unhideWhenUsed="1"/>
     <w:lsdException w:name="annotation subject" w:semiHidden="1" w:unhideWhenUsed="1"/>
     <w:lsdException w:name="No List" w:semiHidden="1" w:unhideWhenUsed="1"/>
     <w:lsdException w:name="Outline List 1" w:semiHidden="1" w:unhideWhenUsed="1"/>
@@ -1121,8 +1397,10 @@
     <w:lsdException w:name="Table Subtle 2" w:semiHidden="1" w:unhideWhenUsed="1"/>
     <w:lsdException w:name="Table Web 1" w:semiHidden="1" w:unhideWhenUsed="1"/>
     <w:lsdException w:name="Table Web 2" w:semiHidden="1" w:unhideWhenUsed="1"/>
+    <w:lsdException w:name="Table Web 3" w:semiHidden="1" w:unhideWhenUsed="1"/>
     <w:lsdException w:name="Balloon Text" w:semiHidden="1" w:unhideWhenUsed="1"/>
     <w:lsdException w:name="Table Grid" w:uiPriority="39"/>
+    <w:lsdException w:name="Table Theme" w:semiHidden="1" w:unhideWhenUsed="1"/>
     <w:lsdException w:name="Placeholder Text" w:semiHidden="1"/>
     <w:lsdException w:name="No Spacing" w:uiPriority="1" w:qFormat="1"/>
     <w:lsdException w:name="Light Shading" w:uiPriority="60"/>
@@ -1391,6 +1669,31 @@
     <w:pPr>
       <w:spacing w:before="100" w:beforeAutospacing="1" w:after="100" w:afterAutospacing="1"/>
     </w:pPr>
+  </w:style>
+  <w:style w:type="character" w:styleId="Hyperlink">
+    <w:name w:val="Hyperlink"/>
+    <w:basedOn w:val="DefaultParagraphFont"/>
+    <w:uiPriority w:val="99"/>
+    <w:semiHidden/>
+    <w:unhideWhenUsed/>
+    <w:rsid w:val="00DD6E5E"/>
+    <w:rPr>
+      <w:color w:val="0563C1"/>
+      <w:u w:val="single"/>
+    </w:rPr>
+  </w:style>
+  <w:style w:type="character" w:styleId="SmartLink">
+    <w:name w:val="Smart Link"/>
+    <w:basedOn w:val="DefaultParagraphFont"/>
+    <w:uiPriority w:val="99"/>
+    <w:semiHidden/>
+    <w:unhideWhenUsed/>
+    <w:rsid w:val="00DD6E5E"/>
+    <w:rPr>
+      <w:color w:val="0000FF"/>
+      <w:u w:val="single"/>
+      <w:shd w:val="clear" w:color="auto" w:fill="F3F2F1"/>
+    </w:rPr>
   </w:style>
 </w:styles>
 </file>

</xml_diff>